<commit_message>
Added high level description.
</commit_message>
<xml_diff>
--- a/docs/requirements.docx
+++ b/docs/requirements.docx
@@ -59,6 +59,26 @@
           <w:rFonts w:ascii="Courier New" w:hAnsi="Courier New" w:cs="Courier New"/>
         </w:rPr>
       </w:pPr>
+      <w:r>
+        <w:rPr>
+          <w:rFonts w:ascii="Courier New" w:hAnsi="Courier New" w:cs="Courier New"/>
+        </w:rPr>
+        <w:t xml:space="preserve">Our rover consists of a Terasic DE1-SoC development board with a Cyclone V FPGA/SOC system. An embedded Linux system runs on the embedded ARM platform while interfacing with our custom bitstream loaded onto the FPGA fabric. The FPGA provides a motor controller interface to allow us to control our motors using an original high-level interface. </w:t>
+      </w:r>
+    </w:p>
+    <w:p>
+      <w:pPr>
+        <w:spacing w:after="0" w:line="240" w:lineRule="auto"/>
+        <w:rPr>
+          <w:rFonts w:ascii="Courier New" w:hAnsi="Courier New" w:cs="Courier New"/>
+        </w:rPr>
+      </w:pPr>
+      <w:r>
+        <w:rPr>
+          <w:rFonts w:ascii="Courier New" w:hAnsi="Courier New" w:cs="Courier New"/>
+        </w:rPr>
+        <w:t xml:space="preserve"> </w:t>
+      </w:r>
     </w:p>
     <w:p>
       <w:pPr>
@@ -424,32 +444,32 @@
     <w:pPrDefault/>
   </w:docDefaults>
   <w:latentStyles w:defLockedState="0" w:defUIPriority="99" w:defSemiHidden="1" w:defUnhideWhenUsed="1" w:defQFormat="0" w:count="267">
-    <w:lsdException w:name="Normal" w:semiHidden="0" w:uiPriority="0" w:unhideWhenUsed="0" w:qFormat="1"/>
-    <w:lsdException w:name="heading 1" w:semiHidden="0" w:uiPriority="9" w:unhideWhenUsed="0" w:qFormat="1"/>
-    <w:lsdException w:name="heading 2" w:uiPriority="9" w:qFormat="1"/>
-    <w:lsdException w:name="heading 3" w:uiPriority="9" w:qFormat="1"/>
-    <w:lsdException w:name="heading 4" w:uiPriority="9" w:qFormat="1"/>
-    <w:lsdException w:name="heading 5" w:uiPriority="9" w:qFormat="1"/>
-    <w:lsdException w:name="heading 6" w:uiPriority="9" w:qFormat="1"/>
-    <w:lsdException w:name="heading 7" w:uiPriority="9" w:qFormat="1"/>
-    <w:lsdException w:name="heading 8" w:uiPriority="9" w:qFormat="1"/>
-    <w:lsdException w:name="heading 9" w:uiPriority="9" w:qFormat="1"/>
-    <w:lsdException w:name="toc 1" w:uiPriority="39"/>
-    <w:lsdException w:name="toc 2" w:uiPriority="39"/>
-    <w:lsdException w:name="toc 3" w:uiPriority="39"/>
-    <w:lsdException w:name="toc 4" w:uiPriority="39"/>
-    <w:lsdException w:name="toc 5" w:uiPriority="39"/>
-    <w:lsdException w:name="toc 6" w:uiPriority="39"/>
-    <w:lsdException w:name="toc 7" w:uiPriority="39"/>
-    <w:lsdException w:name="toc 8" w:uiPriority="39"/>
-    <w:lsdException w:name="toc 9" w:uiPriority="39"/>
-    <w:lsdException w:name="caption" w:uiPriority="35" w:qFormat="1"/>
-    <w:lsdException w:name="Title" w:semiHidden="0" w:uiPriority="10" w:unhideWhenUsed="0" w:qFormat="1"/>
-    <w:lsdException w:name="Default Paragraph Font" w:uiPriority="1"/>
-    <w:lsdException w:name="Subtitle" w:semiHidden="0" w:uiPriority="11" w:unhideWhenUsed="0" w:qFormat="1"/>
-    <w:lsdException w:name="Strong" w:semiHidden="0" w:uiPriority="22" w:unhideWhenUsed="0" w:qFormat="1"/>
-    <w:lsdException w:name="Emphasis" w:semiHidden="0" w:uiPriority="20" w:unhideWhenUsed="0" w:qFormat="1"/>
-    <w:lsdException w:name="Table Grid" w:semiHidden="0" w:uiPriority="59" w:unhideWhenUsed="0"/>
+    <w:lsdException w:name="Normal" w:locked="1" w:semiHidden="0" w:uiPriority="0" w:unhideWhenUsed="0" w:qFormat="1"/>
+    <w:lsdException w:name="heading 1" w:locked="1" w:semiHidden="0" w:uiPriority="0" w:unhideWhenUsed="0" w:qFormat="1"/>
+    <w:lsdException w:name="heading 2" w:locked="1" w:uiPriority="0" w:qFormat="1"/>
+    <w:lsdException w:name="heading 3" w:locked="1" w:uiPriority="0" w:qFormat="1"/>
+    <w:lsdException w:name="heading 4" w:locked="1" w:uiPriority="0" w:qFormat="1"/>
+    <w:lsdException w:name="heading 5" w:locked="1" w:uiPriority="0" w:qFormat="1"/>
+    <w:lsdException w:name="heading 6" w:locked="1" w:uiPriority="0" w:qFormat="1"/>
+    <w:lsdException w:name="heading 7" w:locked="1" w:uiPriority="0" w:qFormat="1"/>
+    <w:lsdException w:name="heading 8" w:locked="1" w:uiPriority="0" w:qFormat="1"/>
+    <w:lsdException w:name="heading 9" w:locked="1" w:uiPriority="0" w:qFormat="1"/>
+    <w:lsdException w:name="toc 1" w:locked="1" w:semiHidden="0" w:uiPriority="0" w:unhideWhenUsed="0"/>
+    <w:lsdException w:name="toc 2" w:locked="1" w:semiHidden="0" w:uiPriority="0" w:unhideWhenUsed="0"/>
+    <w:lsdException w:name="toc 3" w:locked="1" w:semiHidden="0" w:uiPriority="0" w:unhideWhenUsed="0"/>
+    <w:lsdException w:name="toc 4" w:locked="1" w:semiHidden="0" w:uiPriority="0" w:unhideWhenUsed="0"/>
+    <w:lsdException w:name="toc 5" w:locked="1" w:semiHidden="0" w:uiPriority="0" w:unhideWhenUsed="0"/>
+    <w:lsdException w:name="toc 6" w:locked="1" w:semiHidden="0" w:uiPriority="0" w:unhideWhenUsed="0"/>
+    <w:lsdException w:name="toc 7" w:locked="1" w:semiHidden="0" w:uiPriority="0" w:unhideWhenUsed="0"/>
+    <w:lsdException w:name="toc 8" w:locked="1" w:semiHidden="0" w:uiPriority="0" w:unhideWhenUsed="0"/>
+    <w:lsdException w:name="toc 9" w:locked="1" w:semiHidden="0" w:uiPriority="0" w:unhideWhenUsed="0"/>
+    <w:lsdException w:name="caption" w:locked="1" w:uiPriority="0" w:qFormat="1"/>
+    <w:lsdException w:name="Title" w:locked="1" w:semiHidden="0" w:uiPriority="0" w:unhideWhenUsed="0" w:qFormat="1"/>
+    <w:lsdException w:name="Default Paragraph Font" w:locked="1" w:semiHidden="0" w:uiPriority="0" w:unhideWhenUsed="0"/>
+    <w:lsdException w:name="Subtitle" w:locked="1" w:semiHidden="0" w:uiPriority="0" w:unhideWhenUsed="0" w:qFormat="1"/>
+    <w:lsdException w:name="Strong" w:locked="1" w:semiHidden="0" w:uiPriority="0" w:unhideWhenUsed="0" w:qFormat="1"/>
+    <w:lsdException w:name="Emphasis" w:locked="1" w:semiHidden="0" w:uiPriority="0" w:unhideWhenUsed="0" w:qFormat="1"/>
+    <w:lsdException w:name="Table Grid" w:locked="1" w:semiHidden="0" w:uiPriority="0" w:unhideWhenUsed="0"/>
     <w:lsdException w:name="Placeholder Text" w:unhideWhenUsed="0"/>
     <w:lsdException w:name="No Spacing" w:semiHidden="0" w:uiPriority="1" w:unhideWhenUsed="0" w:qFormat="1"/>
     <w:lsdException w:name="Light Shading" w:semiHidden="0" w:uiPriority="60" w:unhideWhenUsed="0"/>
@@ -565,6 +585,7 @@
   <w:style w:type="paragraph" w:default="1" w:styleId="Normal">
     <w:name w:val="Normal"/>
     <w:qFormat/>
+    <w:rsid w:val="008A22F9"/>
     <w:pPr>
       <w:spacing w:after="160" w:line="259" w:lineRule="auto"/>
     </w:pPr>

</xml_diff>

<commit_message>
Added two IO requirements
</commit_message>
<xml_diff>
--- a/docs/requirements.docx
+++ b/docs/requirements.docx
@@ -213,13 +213,15 @@
           <w:rFonts w:ascii="Courier New" w:hAnsi="Courier New" w:cs="Courier New"/>
           <w:b/>
           <w:bCs/>
-        </w:rPr>
-      </w:pPr>
-      <w:r>
-        <w:rPr>
-          <w:rFonts w:ascii="Courier New" w:hAnsi="Courier New" w:cs="Courier New"/>
-          <w:b/>
-          <w:bCs/>
+          <w:u w:val="single"/>
+        </w:rPr>
+      </w:pPr>
+      <w:r>
+        <w:rPr>
+          <w:rFonts w:ascii="Courier New" w:hAnsi="Courier New" w:cs="Courier New"/>
+          <w:b/>
+          <w:bCs/>
+          <w:u w:val="single"/>
         </w:rPr>
         <w:t>Inputs/Outputs</w:t>
       </w:r>
@@ -229,6 +231,20 @@
         <w:spacing w:after="0" w:line="240" w:lineRule="auto"/>
         <w:rPr>
           <w:rFonts w:ascii="Courier New" w:hAnsi="Courier New" w:cs="Courier New"/>
+        </w:rPr>
+      </w:pPr>
+      <w:r>
+        <w:rPr>
+          <w:rFonts w:ascii="Courier New" w:hAnsi="Courier New" w:cs="Courier New"/>
+        </w:rPr>
+        <w:t>Each motor shall interface with a rotary encoder that will provide relative position feedback.</w:t>
+      </w:r>
+    </w:p>
+    <w:p>
+      <w:pPr>
+        <w:spacing w:after="0" w:line="240" w:lineRule="auto"/>
+        <w:rPr>
+          <w:rFonts w:ascii="Courier New" w:hAnsi="Courier New" w:cs="Courier New"/>
           <w:b/>
           <w:bCs/>
         </w:rPr>
@@ -250,6 +266,20 @@
           <w:bCs/>
         </w:rPr>
         <w:t>Motor Encoders</w:t>
+      </w:r>
+    </w:p>
+    <w:p>
+      <w:pPr>
+        <w:spacing w:after="0" w:line="240" w:lineRule="auto"/>
+        <w:rPr>
+          <w:rFonts w:ascii="Courier New" w:hAnsi="Courier New" w:cs="Courier New"/>
+        </w:rPr>
+      </w:pPr>
+      <w:r>
+        <w:rPr>
+          <w:rFonts w:ascii="Courier New" w:hAnsi="Courier New" w:cs="Courier New"/>
+        </w:rPr>
+        <w:t>The controller shall interface with a camera module by providing a digital command and receiving a digital image.</w:t>
       </w:r>
     </w:p>
     <w:p>

</xml_diff>

<commit_message>
updated camera module requirements
</commit_message>
<xml_diff>
--- a/docs/requirements.docx
+++ b/docs/requirements.docx
@@ -63,7 +63,35 @@
         <w:rPr>
           <w:rFonts w:ascii="Courier New" w:hAnsi="Courier New" w:cs="Courier New"/>
         </w:rPr>
-        <w:t xml:space="preserve">Our rover consists of a Terasic DE1-SoC development board with a Cyclone V FPGA/SOC system. An embedded Linux system runs on the embedded ARM platform while interfacing with our custom bitstream loaded onto the FPGA fabric. The FPGA provides a motor controller interface to allow us to control our motors using an original high-level interface. </w:t>
+        <w:t xml:space="preserve">Our rover consists of a </w:t>
+      </w:r>
+      <w:proofErr w:type="spellStart"/>
+      <w:r>
+        <w:rPr>
+          <w:rFonts w:ascii="Courier New" w:hAnsi="Courier New" w:cs="Courier New"/>
+        </w:rPr>
+        <w:t>Terasic</w:t>
+      </w:r>
+      <w:proofErr w:type="spellEnd"/>
+      <w:r>
+        <w:rPr>
+          <w:rFonts w:ascii="Courier New" w:hAnsi="Courier New" w:cs="Courier New"/>
+        </w:rPr>
+        <w:t xml:space="preserve"> DE1-SoC development board with a Cyclone V FPGA/SOC system. An embedded Linux system runs on the embedded ARM platform while interfacing with our custom </w:t>
+      </w:r>
+      <w:proofErr w:type="spellStart"/>
+      <w:r>
+        <w:rPr>
+          <w:rFonts w:ascii="Courier New" w:hAnsi="Courier New" w:cs="Courier New"/>
+        </w:rPr>
+        <w:t>bitstream</w:t>
+      </w:r>
+      <w:proofErr w:type="spellEnd"/>
+      <w:r>
+        <w:rPr>
+          <w:rFonts w:ascii="Courier New" w:hAnsi="Courier New" w:cs="Courier New"/>
+        </w:rPr>
+        <w:t xml:space="preserve"> loaded onto the FPGA fabric. The FPGA provides a motor controller interface to allow us to control our motors using an original high-level interface. </w:t>
       </w:r>
     </w:p>
     <w:p>
@@ -355,7 +383,23 @@
           <w:rFonts w:ascii="Courier New" w:hAnsi="Courier New" w:cs="Courier New"/>
           <w:bCs/>
         </w:rPr>
-        <w:t>The images shall be loaded into OpenCV and processed based on color.</w:t>
+        <w:t xml:space="preserve">The images shall be loaded into </w:t>
+      </w:r>
+      <w:proofErr w:type="spellStart"/>
+      <w:r>
+        <w:rPr>
+          <w:rFonts w:ascii="Courier New" w:hAnsi="Courier New" w:cs="Courier New"/>
+          <w:bCs/>
+        </w:rPr>
+        <w:t>OpenCV</w:t>
+      </w:r>
+      <w:proofErr w:type="spellEnd"/>
+      <w:r>
+        <w:rPr>
+          <w:rFonts w:ascii="Courier New" w:hAnsi="Courier New" w:cs="Courier New"/>
+          <w:bCs/>
+        </w:rPr>
+        <w:t xml:space="preserve"> and processed based on color.</w:t>
       </w:r>
     </w:p>
     <w:p>
@@ -375,7 +419,58 @@
           <w:rFonts w:ascii="Courier New" w:hAnsi="Courier New" w:cs="Courier New"/>
           <w:bCs/>
         </w:rPr>
-        <w:t>The color of the objects shall be used with the location on the image to determine the movement needed to complete the task of moving a block into a goal.</w:t>
+        <w:t>The color o</w:t>
+      </w:r>
+      <w:r>
+        <w:rPr>
+          <w:rFonts w:ascii="Courier New" w:hAnsi="Courier New" w:cs="Courier New"/>
+          <w:bCs/>
+        </w:rPr>
+        <w:t>f the objects shall be used to isolate the target block</w:t>
+      </w:r>
+      <w:r>
+        <w:rPr>
+          <w:rFonts w:ascii="Courier New" w:hAnsi="Courier New" w:cs="Courier New"/>
+          <w:bCs/>
+        </w:rPr>
+        <w:t>’</w:t>
+      </w:r>
+      <w:r>
+        <w:rPr>
+          <w:rFonts w:ascii="Courier New" w:hAnsi="Courier New" w:cs="Courier New"/>
+          <w:bCs/>
+        </w:rPr>
+        <w:t xml:space="preserve">s location within the </w:t>
+      </w:r>
+      <w:r>
+        <w:rPr>
+          <w:rFonts w:ascii="Courier New" w:hAnsi="Courier New" w:cs="Courier New"/>
+          <w:bCs/>
+        </w:rPr>
+        <w:t>camera’s field of view</w:t>
+      </w:r>
+      <w:r>
+        <w:rPr>
+          <w:rFonts w:ascii="Courier New" w:hAnsi="Courier New" w:cs="Courier New"/>
+          <w:bCs/>
+        </w:rPr>
+        <w:t>.</w:t>
+      </w:r>
+      <w:r>
+        <w:rPr>
+          <w:rFonts w:ascii="Courier New" w:hAnsi="Courier New" w:cs="Courier New"/>
+          <w:bCs/>
+        </w:rPr>
+        <w:t xml:space="preserve"> This will then be used as a reference to navigate autonomously to the block</w:t>
+      </w:r>
+      <w:bookmarkStart w:id="0" w:name="_GoBack"/>
+      <w:bookmarkEnd w:id="0"/>
+      <w:r>
+        <w:rPr>
+          <w:rFonts w:ascii="Courier New" w:hAnsi="Courier New" w:cs="Courier New"/>
+          <w:bCs/>
+        </w:rPr>
+        <w:t>.</w:t>
       </w:r>
     </w:p>
     <w:p>
@@ -564,7 +659,6 @@
           <w:b/>
           <w:bCs/>
         </w:rPr>
-        <w:lastRenderedPageBreak/>
         <w:t>Motor Driver Output Power</w:t>
       </w:r>
     </w:p>
@@ -790,8 +884,8 @@
             <v:path o:extrusionok="f" gradientshapeok="t" o:connecttype="rect"/>
             <o:lock v:ext="edit" aspectratio="t"/>
           </v:shapetype>
-          <v:shape id="_x0000_i1025" type="#_x0000_t75" style="width:310.5pt;height:352.5pt">
-            <v:imagedata r:id="rId5" o:title="sample_gui"/>
+          <v:shape id="_x0000_i1028" type="#_x0000_t75" style="width:310.4pt;height:352.55pt">
+            <v:imagedata r:id="rId6" o:title="sample_gui"/>
           </v:shape>
         </w:pict>
       </w:r>
@@ -889,7 +983,6 @@
           <w:b/>
           <w:bCs/>
         </w:rPr>
-        <w:lastRenderedPageBreak/>
         <w:t>Motor Command Update Rate</w:t>
       </w:r>
     </w:p>
@@ -1028,8 +1121,6 @@
         </w:rPr>
         <w:t>The chassis will allow the ability to mount a camera, battery packs, and motor drive controller board.</w:t>
       </w:r>
-      <w:bookmarkStart w:id="0" w:name="_GoBack"/>
-      <w:bookmarkEnd w:id="0"/>
     </w:p>
     <w:sectPr>
       <w:pgSz w:w="12240" w:h="15840"/>
@@ -3030,4 +3121,16 @@
   <a:objectDefaults/>
   <a:extraClrSchemeLst/>
 </a:theme>
+</file>
+
+<file path=customXml/item1.xml><?xml version="1.0" encoding="utf-8"?>
+<b:Sources xmlns:b="http://schemas.openxmlformats.org/officeDocument/2006/bibliography" xmlns="http://schemas.openxmlformats.org/officeDocument/2006/bibliography" SelectedStyle="\APASixthEditionOfficeOnline.xsl" StyleName="APA" Version="6"/>
+</file>
+
+<file path=customXml/itemProps1.xml><?xml version="1.0" encoding="utf-8"?>
+<ds:datastoreItem xmlns:ds="http://schemas.openxmlformats.org/officeDocument/2006/customXml" ds:itemID="{D6172BE8-7E83-4BB9-8580-A1AAD215CA23}">
+  <ds:schemaRefs>
+    <ds:schemaRef ds:uri="http://schemas.openxmlformats.org/officeDocument/2006/bibliography"/>
+  </ds:schemaRefs>
+</ds:datastoreItem>
 </file>
</xml_diff>

<commit_message>
Added a image showing the Motor map. Created a power point for our PDR. Updated the planning document.
</commit_message>
<xml_diff>
--- a/docs/requirements.docx
+++ b/docs/requirements.docx
@@ -63,35 +63,7 @@
         <w:rPr>
           <w:rFonts w:ascii="Courier New" w:hAnsi="Courier New" w:cs="Courier New"/>
         </w:rPr>
-        <w:t xml:space="preserve">Our rover consists of a </w:t>
-      </w:r>
-      <w:proofErr w:type="spellStart"/>
-      <w:r>
-        <w:rPr>
-          <w:rFonts w:ascii="Courier New" w:hAnsi="Courier New" w:cs="Courier New"/>
-        </w:rPr>
-        <w:t>Terasic</w:t>
-      </w:r>
-      <w:proofErr w:type="spellEnd"/>
-      <w:r>
-        <w:rPr>
-          <w:rFonts w:ascii="Courier New" w:hAnsi="Courier New" w:cs="Courier New"/>
-        </w:rPr>
-        <w:t xml:space="preserve"> DE1-SoC development board with a Cyclone V FPGA/SOC system. An embedded Linux system runs on the embedded ARM platform while interfacing with our custom </w:t>
-      </w:r>
-      <w:proofErr w:type="spellStart"/>
-      <w:r>
-        <w:rPr>
-          <w:rFonts w:ascii="Courier New" w:hAnsi="Courier New" w:cs="Courier New"/>
-        </w:rPr>
-        <w:t>bitstream</w:t>
-      </w:r>
-      <w:proofErr w:type="spellEnd"/>
-      <w:r>
-        <w:rPr>
-          <w:rFonts w:ascii="Courier New" w:hAnsi="Courier New" w:cs="Courier New"/>
-        </w:rPr>
-        <w:t xml:space="preserve"> loaded onto the FPGA fabric. The FPGA provides a motor controller interface to allow us to control our motors using an original high-level interface. </w:t>
+        <w:t xml:space="preserve">Our rover consists of a Terasic DE1-SoC development board with a Cyclone V FPGA/SOC system. An embedded Linux system runs on the embedded ARM platform while interfacing with our custom bitstream loaded onto the FPGA fabric. The FPGA provides a motor controller interface to allow us to control our motors using an original high-level interface. </w:t>
       </w:r>
     </w:p>
     <w:p>
@@ -192,7 +164,16 @@
           <w:bCs/>
           <w:u w:val="single"/>
         </w:rPr>
-        <w:t>PERFROMANCE AND FUNCTIONAL CHARACTERISTICS</w:t>
+        <w:t>PERFOR</w:t>
+      </w:r>
+      <w:r>
+        <w:rPr>
+          <w:rFonts w:ascii="Courier New" w:hAnsi="Courier New" w:cs="Courier New"/>
+          <w:b/>
+          <w:bCs/>
+          <w:u w:val="single"/>
+        </w:rPr>
+        <w:t>MANCE AND FUNCTIONAL CHARACTERISTICS</w:t>
       </w:r>
     </w:p>
     <w:p>
@@ -383,23 +364,7 @@
           <w:rFonts w:ascii="Courier New" w:hAnsi="Courier New" w:cs="Courier New"/>
           <w:bCs/>
         </w:rPr>
-        <w:t xml:space="preserve">The images shall be loaded into </w:t>
-      </w:r>
-      <w:proofErr w:type="spellStart"/>
-      <w:r>
-        <w:rPr>
-          <w:rFonts w:ascii="Courier New" w:hAnsi="Courier New" w:cs="Courier New"/>
-          <w:bCs/>
-        </w:rPr>
-        <w:t>OpenCV</w:t>
-      </w:r>
-      <w:proofErr w:type="spellEnd"/>
-      <w:r>
-        <w:rPr>
-          <w:rFonts w:ascii="Courier New" w:hAnsi="Courier New" w:cs="Courier New"/>
-          <w:bCs/>
-        </w:rPr>
-        <w:t xml:space="preserve"> and processed based on color.</w:t>
+        <w:t>The images shall be loaded into OpenCV and processed based on color.</w:t>
       </w:r>
     </w:p>
     <w:p>
@@ -461,16 +426,7 @@
           <w:rFonts w:ascii="Courier New" w:hAnsi="Courier New" w:cs="Courier New"/>
           <w:bCs/>
         </w:rPr>
-        <w:t xml:space="preserve"> This will then be used as a reference to navigate autonomously to the block</w:t>
-      </w:r>
-      <w:bookmarkStart w:id="0" w:name="_GoBack"/>
-      <w:bookmarkEnd w:id="0"/>
-      <w:r>
-        <w:rPr>
-          <w:rFonts w:ascii="Courier New" w:hAnsi="Courier New" w:cs="Courier New"/>
-          <w:bCs/>
-        </w:rPr>
-        <w:t>.</w:t>
+        <w:t xml:space="preserve"> This will then be used as a reference to navigate autonomously to the block.</w:t>
       </w:r>
     </w:p>
     <w:p>
@@ -835,7 +791,56 @@
           <w:rFonts w:ascii="Courier New" w:hAnsi="Courier New" w:cs="Courier New"/>
           <w:bCs/>
         </w:rPr>
-        <w:t xml:space="preserve">The DE1 board shall have a Wi-Fi dongle attached so that it can be controlled untethered through the network.  </w:t>
+        <w:t>The DE1 board shall have a Wi-Fi dongle attached so that it can be controlled untethered through the network.</w:t>
+      </w:r>
+    </w:p>
+    <w:p>
+      <w:pPr>
+        <w:numPr>
+          <w:ilvl w:val="0"/>
+          <w:numId w:val="7"/>
+        </w:numPr>
+        <w:spacing w:after="0" w:line="240" w:lineRule="auto"/>
+        <w:rPr>
+          <w:rFonts w:ascii="Courier New" w:hAnsi="Courier New" w:cs="Courier New"/>
+          <w:bCs/>
+        </w:rPr>
+      </w:pPr>
+      <w:r>
+        <w:rPr>
+          <w:rFonts w:ascii="Courier New" w:hAnsi="Courier New" w:cs="Courier New"/>
+          <w:bCs/>
+        </w:rPr>
+        <w:t>The application will allow for manual movement and individual motor control.</w:t>
+      </w:r>
+    </w:p>
+    <w:p>
+      <w:pPr>
+        <w:numPr>
+          <w:ilvl w:val="0"/>
+          <w:numId w:val="7"/>
+        </w:numPr>
+        <w:spacing w:after="0" w:line="240" w:lineRule="auto"/>
+        <w:rPr>
+          <w:rFonts w:ascii="Courier New" w:hAnsi="Courier New" w:cs="Courier New"/>
+          <w:bCs/>
+        </w:rPr>
+      </w:pPr>
+      <w:r>
+        <w:rPr>
+          <w:rFonts w:ascii="Courier New" w:hAnsi="Courier New" w:cs="Courier New"/>
+          <w:bCs/>
+        </w:rPr>
+        <w:t>The application will allow the user to start the triumphant entrance and begin the ball movement objective.</w:t>
+      </w:r>
+      <w:bookmarkStart w:id="0" w:name="_GoBack"/>
+      <w:bookmarkEnd w:id="0"/>
+      <w:r>
+        <w:rPr>
+          <w:rFonts w:ascii="Courier New" w:hAnsi="Courier New" w:cs="Courier New"/>
+          <w:bCs/>
+        </w:rPr>
+        <w:t xml:space="preserve">  </w:t>
       </w:r>
     </w:p>
     <w:p>
@@ -884,7 +889,7 @@
             <v:path o:extrusionok="f" gradientshapeok="t" o:connecttype="rect"/>
             <o:lock v:ext="edit" aspectratio="t"/>
           </v:shapetype>
-          <v:shape id="_x0000_i1028" type="#_x0000_t75" style="width:310.4pt;height:352.55pt">
+          <v:shape id="_x0000_i1025" type="#_x0000_t75" style="width:310.5pt;height:352.5pt">
             <v:imagedata r:id="rId6" o:title="sample_gui"/>
           </v:shape>
         </w:pict>
@@ -935,6 +940,7 @@
           <w:rFonts w:ascii="Courier New" w:hAnsi="Courier New" w:cs="Courier New"/>
           <w:bCs/>
         </w:rPr>
+        <w:lastRenderedPageBreak/>
         <w:t>A command system shall be used to allow for the rover to demonstrate different types of movement.</w:t>
       </w:r>
     </w:p>
@@ -956,88 +962,6 @@
           <w:bCs/>
         </w:rPr>
         <w:t>The rover shall be able to move forward, backward, and rotate left and right.</w:t>
-      </w:r>
-    </w:p>
-    <w:p>
-      <w:pPr>
-        <w:spacing w:after="0" w:line="240" w:lineRule="auto"/>
-        <w:ind w:left="720"/>
-        <w:rPr>
-          <w:rFonts w:ascii="Courier New" w:hAnsi="Courier New" w:cs="Courier New"/>
-          <w:bCs/>
-        </w:rPr>
-      </w:pPr>
-    </w:p>
-    <w:p>
-      <w:pPr>
-        <w:spacing w:after="0" w:line="240" w:lineRule="auto"/>
-        <w:rPr>
-          <w:rFonts w:ascii="Courier New" w:hAnsi="Courier New" w:cs="Courier New"/>
-          <w:b/>
-          <w:bCs/>
-        </w:rPr>
-      </w:pPr>
-      <w:r>
-        <w:rPr>
-          <w:rFonts w:ascii="Courier New" w:hAnsi="Courier New" w:cs="Courier New"/>
-          <w:b/>
-          <w:bCs/>
-        </w:rPr>
-        <w:t>Motor Command Update Rate</w:t>
-      </w:r>
-    </w:p>
-    <w:p>
-      <w:pPr>
-        <w:numPr>
-          <w:ilvl w:val="0"/>
-          <w:numId w:val="10"/>
-        </w:numPr>
-        <w:spacing w:after="0" w:line="240" w:lineRule="auto"/>
-        <w:rPr>
-          <w:rFonts w:ascii="Courier New" w:hAnsi="Courier New" w:cs="Courier New"/>
-          <w:bCs/>
-        </w:rPr>
-      </w:pPr>
-      <w:r>
-        <w:rPr>
-          <w:rFonts w:ascii="Courier New" w:hAnsi="Courier New" w:cs="Courier New"/>
-          <w:bCs/>
-        </w:rPr>
-        <w:t>The motor commands shall update at a rate of TBD Hz.</w:t>
-      </w:r>
-    </w:p>
-    <w:p>
-      <w:pPr>
-        <w:numPr>
-          <w:ilvl w:val="0"/>
-          <w:numId w:val="10"/>
-        </w:numPr>
-        <w:spacing w:after="0" w:line="240" w:lineRule="auto"/>
-        <w:rPr>
-          <w:rFonts w:ascii="Courier New" w:hAnsi="Courier New" w:cs="Courier New"/>
-          <w:bCs/>
-        </w:rPr>
-      </w:pPr>
-      <w:r>
-        <w:rPr>
-          <w:rFonts w:ascii="Courier New" w:hAnsi="Courier New" w:cs="Courier New"/>
-          <w:bCs/>
-        </w:rPr>
-        <w:t>This update rate is crucial to have a rover that has g</w:t>
-      </w:r>
-      <w:r>
-        <w:rPr>
-          <w:rFonts w:ascii="Courier New" w:hAnsi="Courier New" w:cs="Courier New"/>
-          <w:bCs/>
-        </w:rPr>
-        <w:t>ood response times and has precise movement.</w:t>
-      </w:r>
-      <w:r>
-        <w:rPr>
-          <w:rFonts w:ascii="Courier New" w:hAnsi="Courier New" w:cs="Courier New"/>
-          <w:bCs/>
-        </w:rPr>
-        <w:t xml:space="preserve"> </w:t>
       </w:r>
     </w:p>
     <w:p>
@@ -2152,6 +2076,119 @@
     </w:lvl>
   </w:abstractNum>
   <w:abstractNum w:abstractNumId="9" w15:restartNumberingAfterBreak="0">
+    <w:nsid w:val="48971BB4"/>
+    <w:multiLevelType w:val="hybridMultilevel"/>
+    <w:tmpl w:val="11F07B74"/>
+    <w:lvl w:ilvl="0" w:tplc="04090001">
+      <w:start w:val="1"/>
+      <w:numFmt w:val="bullet"/>
+      <w:lvlText w:val=""/>
+      <w:lvlJc w:val="left"/>
+      <w:pPr>
+        <w:ind w:left="720" w:hanging="360"/>
+      </w:pPr>
+      <w:rPr>
+        <w:rFonts w:ascii="Symbol" w:hAnsi="Symbol" w:hint="default"/>
+      </w:rPr>
+    </w:lvl>
+    <w:lvl w:ilvl="1" w:tplc="04090003" w:tentative="1">
+      <w:start w:val="1"/>
+      <w:numFmt w:val="bullet"/>
+      <w:lvlText w:val="o"/>
+      <w:lvlJc w:val="left"/>
+      <w:pPr>
+        <w:ind w:left="1440" w:hanging="360"/>
+      </w:pPr>
+      <w:rPr>
+        <w:rFonts w:ascii="Courier New" w:hAnsi="Courier New" w:cs="Courier New" w:hint="default"/>
+      </w:rPr>
+    </w:lvl>
+    <w:lvl w:ilvl="2" w:tplc="04090005" w:tentative="1">
+      <w:start w:val="1"/>
+      <w:numFmt w:val="bullet"/>
+      <w:lvlText w:val=""/>
+      <w:lvlJc w:val="left"/>
+      <w:pPr>
+        <w:ind w:left="2160" w:hanging="360"/>
+      </w:pPr>
+      <w:rPr>
+        <w:rFonts w:ascii="Wingdings" w:hAnsi="Wingdings" w:hint="default"/>
+      </w:rPr>
+    </w:lvl>
+    <w:lvl w:ilvl="3" w:tplc="04090001" w:tentative="1">
+      <w:start w:val="1"/>
+      <w:numFmt w:val="bullet"/>
+      <w:lvlText w:val=""/>
+      <w:lvlJc w:val="left"/>
+      <w:pPr>
+        <w:ind w:left="2880" w:hanging="360"/>
+      </w:pPr>
+      <w:rPr>
+        <w:rFonts w:ascii="Symbol" w:hAnsi="Symbol" w:hint="default"/>
+      </w:rPr>
+    </w:lvl>
+    <w:lvl w:ilvl="4" w:tplc="04090003" w:tentative="1">
+      <w:start w:val="1"/>
+      <w:numFmt w:val="bullet"/>
+      <w:lvlText w:val="o"/>
+      <w:lvlJc w:val="left"/>
+      <w:pPr>
+        <w:ind w:left="3600" w:hanging="360"/>
+      </w:pPr>
+      <w:rPr>
+        <w:rFonts w:ascii="Courier New" w:hAnsi="Courier New" w:cs="Courier New" w:hint="default"/>
+      </w:rPr>
+    </w:lvl>
+    <w:lvl w:ilvl="5" w:tplc="04090005" w:tentative="1">
+      <w:start w:val="1"/>
+      <w:numFmt w:val="bullet"/>
+      <w:lvlText w:val=""/>
+      <w:lvlJc w:val="left"/>
+      <w:pPr>
+        <w:ind w:left="4320" w:hanging="360"/>
+      </w:pPr>
+      <w:rPr>
+        <w:rFonts w:ascii="Wingdings" w:hAnsi="Wingdings" w:hint="default"/>
+      </w:rPr>
+    </w:lvl>
+    <w:lvl w:ilvl="6" w:tplc="04090001" w:tentative="1">
+      <w:start w:val="1"/>
+      <w:numFmt w:val="bullet"/>
+      <w:lvlText w:val=""/>
+      <w:lvlJc w:val="left"/>
+      <w:pPr>
+        <w:ind w:left="5040" w:hanging="360"/>
+      </w:pPr>
+      <w:rPr>
+        <w:rFonts w:ascii="Symbol" w:hAnsi="Symbol" w:hint="default"/>
+      </w:rPr>
+    </w:lvl>
+    <w:lvl w:ilvl="7" w:tplc="04090003" w:tentative="1">
+      <w:start w:val="1"/>
+      <w:numFmt w:val="bullet"/>
+      <w:lvlText w:val="o"/>
+      <w:lvlJc w:val="left"/>
+      <w:pPr>
+        <w:ind w:left="5760" w:hanging="360"/>
+      </w:pPr>
+      <w:rPr>
+        <w:rFonts w:ascii="Courier New" w:hAnsi="Courier New" w:cs="Courier New" w:hint="default"/>
+      </w:rPr>
+    </w:lvl>
+    <w:lvl w:ilvl="8" w:tplc="04090005" w:tentative="1">
+      <w:start w:val="1"/>
+      <w:numFmt w:val="bullet"/>
+      <w:lvlText w:val=""/>
+      <w:lvlJc w:val="left"/>
+      <w:pPr>
+        <w:ind w:left="6480" w:hanging="360"/>
+      </w:pPr>
+      <w:rPr>
+        <w:rFonts w:ascii="Wingdings" w:hAnsi="Wingdings" w:hint="default"/>
+      </w:rPr>
+    </w:lvl>
+  </w:abstractNum>
+  <w:abstractNum w:abstractNumId="10" w15:restartNumberingAfterBreak="0">
     <w:nsid w:val="54C1484B"/>
     <w:multiLevelType w:val="hybridMultilevel"/>
     <w:tmpl w:val="3A6E20F8"/>
@@ -2264,7 +2301,7 @@
       </w:rPr>
     </w:lvl>
   </w:abstractNum>
-  <w:abstractNum w:abstractNumId="10" w15:restartNumberingAfterBreak="0">
+  <w:abstractNum w:abstractNumId="11" w15:restartNumberingAfterBreak="0">
     <w:nsid w:val="76706923"/>
     <w:multiLevelType w:val="hybridMultilevel"/>
     <w:tmpl w:val="5C04697E"/>
@@ -2402,13 +2439,16 @@
     <w:abstractNumId w:val="7"/>
   </w:num>
   <w:num w:numId="9">
-    <w:abstractNumId w:val="9"/>
+    <w:abstractNumId w:val="10"/>
   </w:num>
   <w:num w:numId="10">
     <w:abstractNumId w:val="0"/>
   </w:num>
   <w:num w:numId="11">
-    <w:abstractNumId w:val="10"/>
+    <w:abstractNumId w:val="11"/>
+  </w:num>
+  <w:num w:numId="12">
+    <w:abstractNumId w:val="9"/>
   </w:num>
 </w:numbering>
 </file>
@@ -3128,7 +3168,7 @@
 </file>
 
 <file path=customXml/itemProps1.xml><?xml version="1.0" encoding="utf-8"?>
-<ds:datastoreItem xmlns:ds="http://schemas.openxmlformats.org/officeDocument/2006/customXml" ds:itemID="{D6172BE8-7E83-4BB9-8580-A1AAD215CA23}">
+<ds:datastoreItem xmlns:ds="http://schemas.openxmlformats.org/officeDocument/2006/customXml" ds:itemID="{03B03F32-F865-43EA-ACFD-8413003704ED}">
   <ds:schemaRefs>
     <ds:schemaRef ds:uri="http://schemas.openxmlformats.org/officeDocument/2006/bibliography"/>
   </ds:schemaRefs>

</xml_diff>